<commit_message>
Inserção atualizada do documento 'Teste Técnico
</commit_message>
<xml_diff>
--- a/Teste Técnico.docx
+++ b/Teste Técnico.docx
@@ -332,6 +332,181 @@
       <w:r>
         <w:t>.</w:t>
       </w:r>
+    </w:p>
+    <w:p>
+      <w:pPr>
+        <w:pStyle w:val="PargrafodaLista"/>
+        <w:numPr>
+          <w:ilvl w:val="0"/>
+          <w:numId w:val="2"/>
+        </w:numPr>
+        <w:rPr>
+          <w:b/>
+        </w:rPr>
+      </w:pPr>
+      <w:r>
+        <w:rPr>
+          <w:b/>
+        </w:rPr>
+        <w:t>História do usuário (Adicionar Nota)</w:t>
+      </w:r>
+    </w:p>
+    <w:p>
+      <w:pPr>
+        <w:pStyle w:val="PargrafodaLista"/>
+        <w:numPr>
+          <w:ilvl w:val="1"/>
+          <w:numId w:val="2"/>
+        </w:numPr>
+        <w:rPr>
+          <w:b/>
+        </w:rPr>
+      </w:pPr>
+      <w:r>
+        <w:t xml:space="preserve"> Como usuário, desejo inserir notas em solicitações já criadas no sistema Mantis, selecionado o status (Privado ou público), no campo notas inserindo o</w:t>
+      </w:r>
+      <w:proofErr w:type="gramStart"/>
+      <w:r>
+        <w:t xml:space="preserve">  </w:t>
+      </w:r>
+      <w:proofErr w:type="gramEnd"/>
+      <w:r>
+        <w:t>descrito da rotina e após isso, clicando no botão ‘Add Nota’ para confirmar operação.</w:t>
+      </w:r>
+    </w:p>
+    <w:p>
+      <w:pPr>
+        <w:pStyle w:val="PargrafodaLista"/>
+        <w:numPr>
+          <w:ilvl w:val="1"/>
+          <w:numId w:val="2"/>
+        </w:numPr>
+        <w:rPr>
+          <w:b/>
+        </w:rPr>
+      </w:pPr>
+      <w:r>
+        <w:rPr>
+          <w:b/>
+        </w:rPr>
+        <w:t>Critérios de aceitação:</w:t>
+      </w:r>
+      <w:r>
+        <w:t xml:space="preserve"> Após selecionar tarefa em questão, sistema irá acessar a </w:t>
+      </w:r>
+      <w:r>
+        <w:t>tela da solicitação, clicar</w:t>
+      </w:r>
+      <w:r>
+        <w:t xml:space="preserve"> na flag Add Notas para habilitar campo</w:t>
+      </w:r>
+      <w:r>
+        <w:t xml:space="preserve"> onde será inserido o status, se privado ou público, inserir descritivo e clicar no botão Add Nota.</w:t>
+      </w:r>
+      <w:r>
+        <w:t xml:space="preserve"> </w:t>
+      </w:r>
+    </w:p>
+    <w:p>
+      <w:pPr>
+        <w:pStyle w:val="PargrafodaLista"/>
+        <w:numPr>
+          <w:ilvl w:val="1"/>
+          <w:numId w:val="2"/>
+        </w:numPr>
+        <w:rPr>
+          <w:b/>
+        </w:rPr>
+      </w:pPr>
+      <w:r>
+        <w:rPr>
+          <w:b/>
+        </w:rPr>
+        <w:t xml:space="preserve">Casos de testes: </w:t>
+      </w:r>
+      <w:r>
+        <w:rPr>
+          <w:b/>
+        </w:rPr>
+        <w:t>Dado</w:t>
+      </w:r>
+      <w:r>
+        <w:rPr>
+          <w:b/>
+        </w:rPr>
+        <w:t xml:space="preserve"> </w:t>
+      </w:r>
+      <w:r>
+        <w:t xml:space="preserve">que usuário está na tela de solicitações, </w:t>
+      </w:r>
+      <w:r>
+        <w:rPr>
+          <w:b/>
+        </w:rPr>
+        <w:t>quando</w:t>
+      </w:r>
+      <w:r>
+        <w:t xml:space="preserve"> selecionar tarefa em questão</w:t>
+      </w:r>
+      <w:r>
+        <w:t xml:space="preserve">, </w:t>
+      </w:r>
+      <w:r>
+        <w:rPr>
+          <w:b/>
+        </w:rPr>
+        <w:t>então</w:t>
+      </w:r>
+      <w:r>
+        <w:t xml:space="preserve"> sistema Mantis irá inserir o status, o descritivo e confirmar a inserção da nota.</w:t>
+      </w:r>
+      <w:r>
+        <w:t xml:space="preserve"> </w:t>
+      </w:r>
+    </w:p>
+    <w:p>
+      <w:pPr>
+        <w:rPr>
+          <w:b/>
+        </w:rPr>
+      </w:pPr>
+    </w:p>
+    <w:p>
+      <w:pPr>
+        <w:pStyle w:val="PargrafodaLista"/>
+        <w:rPr>
+          <w:b/>
+        </w:rPr>
+      </w:pPr>
+    </w:p>
+    <w:p>
+      <w:pPr>
+        <w:rPr>
+          <w:b/>
+        </w:rPr>
+      </w:pPr>
+    </w:p>
+    <w:p>
+      <w:pPr>
+        <w:rPr>
+          <w:b/>
+        </w:rPr>
+      </w:pPr>
+    </w:p>
+    <w:p>
+      <w:pPr>
+        <w:rPr>
+          <w:b/>
+        </w:rPr>
+      </w:pPr>
+    </w:p>
+    <w:p>
+      <w:pPr>
+        <w:pStyle w:val="PargrafodaLista"/>
+        <w:rPr>
+          <w:b/>
+        </w:rPr>
+      </w:pPr>
     </w:p>
     <w:p>
       <w:pPr>

</xml_diff>

<commit_message>
Comentando os scripts nos arquivos yml
</commit_message>
<xml_diff>
--- a/Teste Técnico.docx
+++ b/Teste Técnico.docx
@@ -574,13 +574,34 @@
       </w:r>
     </w:p>
     <w:p>
-      <w:pPr>
-        <w:rPr>
-          <w:b/>
-        </w:rPr>
-      </w:pPr>
       <w:r>
         <w:t>$ git push (Comando para enviar commits do repositório local para o repositório remoto)</w:t>
+      </w:r>
+    </w:p>
+    <w:p>
+      <w:pPr>
+        <w:rPr>
+          <w:b/>
+        </w:rPr>
+      </w:pPr>
+      <w:r>
+        <w:t xml:space="preserve">$ </w:t>
+      </w:r>
+      <w:proofErr w:type="spellStart"/>
+      <w:r>
+        <w:t>npx</w:t>
+      </w:r>
+      <w:proofErr w:type="spellEnd"/>
+      <w:r>
+        <w:t xml:space="preserve"> </w:t>
+      </w:r>
+      <w:proofErr w:type="spellStart"/>
+      <w:r>
+        <w:t>cypress</w:t>
+      </w:r>
+      <w:proofErr w:type="spellEnd"/>
+      <w:r>
+        <w:t xml:space="preserve"> open (Para iniciar o browser e realizar as automações).</w:t>
       </w:r>
     </w:p>
     <w:p/>

</xml_diff>